<commit_message>
rebuilt on Tue Jun 15 11:28:13 CEST 2021
</commit_message>
<xml_diff>
--- a/custom_reference.docx
+++ b/custom_reference.docx
@@ -14,24 +14,7 @@
           <w:sz w:val="20"/>
           <w:szCs w:val="20"/>
         </w:rPr>
-        <w:t>RMARKDOWN FOR ACADEMIC WRITING</w:t>
-      </w:r>
-      <w:bookmarkStart w:id="0" w:name="_GoBack"/>
-      <w:bookmarkEnd w:id="0"/>
-    </w:p>
-    <w:p>
-      <w:pPr>
-        <w:rPr>
-          <w:sz w:val="20"/>
-          <w:szCs w:val="20"/>
-        </w:rPr>
-      </w:pPr>
-      <w:r>
-        <w:rPr>
-          <w:sz w:val="20"/>
-          <w:szCs w:val="20"/>
-        </w:rPr>
-        <w:t>https://rpubs.com/thealk/academic-writing</w:t>
+        <w:t>BETTER BIBTEX FOR ZOTERO</w:t>
       </w:r>
     </w:p>
     <w:p>
@@ -41,6 +24,13 @@
           <w:szCs w:val="20"/>
         </w:rPr>
       </w:pPr>
+      <w:r>
+        <w:rPr>
+          <w:sz w:val="20"/>
+          <w:szCs w:val="20"/>
+        </w:rPr>
+        <w:t xml:space="preserve">1) </w:t>
+      </w:r>
       <w:hyperlink r:id="rId7" w:history="1">
         <w:r>
           <w:rPr>
@@ -48,7 +38,217 @@
             <w:sz w:val="20"/>
             <w:szCs w:val="20"/>
           </w:rPr>
-          <w:t>https://www.one-tab.com/page/d00HO6mxTTuqo2o7aGCffQ</w:t>
+          <w:t>https://retorque.re/zotero-better-bibtex/installation/</w:t>
+        </w:r>
+      </w:hyperlink>
+      <w:r>
+        <w:rPr>
+          <w:sz w:val="20"/>
+          <w:szCs w:val="20"/>
+        </w:rPr>
+        <w:t xml:space="preserve"> </w:t>
+      </w:r>
+    </w:p>
+    <w:p>
+      <w:pPr>
+        <w:rPr>
+          <w:sz w:val="20"/>
+          <w:szCs w:val="20"/>
+        </w:rPr>
+      </w:pPr>
+      <w:r>
+        <w:rPr>
+          <w:sz w:val="20"/>
+          <w:szCs w:val="20"/>
+        </w:rPr>
+        <w:t>https://github.com/retorquere/zotero-better-bibtex/releases/tag/v5.2.102</w:t>
+      </w:r>
+    </w:p>
+    <w:p>
+      <w:pPr>
+        <w:rPr>
+          <w:sz w:val="20"/>
+          <w:szCs w:val="20"/>
+        </w:rPr>
+      </w:pPr>
+      <w:r>
+        <w:rPr>
+          <w:sz w:val="20"/>
+          <w:szCs w:val="20"/>
+        </w:rPr>
+        <w:t xml:space="preserve">2) </w:t>
+      </w:r>
+      <w:hyperlink r:id="rId8" w:history="1">
+        <w:r>
+          <w:rPr>
+            <w:rStyle w:val="Hyperlink"/>
+            <w:sz w:val="20"/>
+            <w:szCs w:val="20"/>
+          </w:rPr>
+          <w:t>https://retorque.re/zotero-better-bibtex/</w:t>
+        </w:r>
+      </w:hyperlink>
+    </w:p>
+    <w:p>
+      <w:pPr>
+        <w:rPr>
+          <w:sz w:val="20"/>
+          <w:szCs w:val="20"/>
+          <w:lang w:val="it-IT"/>
+        </w:rPr>
+      </w:pPr>
+      <w:r>
+        <w:rPr>
+          <w:sz w:val="20"/>
+          <w:szCs w:val="20"/>
+          <w:lang w:val="it-IT"/>
+        </w:rPr>
+        <w:t xml:space="preserve">3) non mi funziona </w:t>
+      </w:r>
+      <w:hyperlink r:id="rId9" w:history="1">
+        <w:r>
+          <w:rPr>
+            <w:rStyle w:val="Hyperlink"/>
+            <w:sz w:val="20"/>
+            <w:szCs w:val="20"/>
+            <w:lang w:val="it-IT"/>
+          </w:rPr>
+          <w:t>https://github.com/crsh/citr</w:t>
+        </w:r>
+      </w:hyperlink>
+    </w:p>
+    <w:p>
+      <w:pPr>
+        <w:rPr>
+          <w:sz w:val="20"/>
+          <w:szCs w:val="20"/>
+          <w:lang w:val="it-IT"/>
+        </w:rPr>
+      </w:pPr>
+    </w:p>
+    <w:p>
+      <w:pPr>
+        <w:rPr>
+          <w:sz w:val="20"/>
+          <w:szCs w:val="20"/>
+        </w:rPr>
+      </w:pPr>
+      <w:r>
+        <w:rPr>
+          <w:sz w:val="20"/>
+          <w:szCs w:val="20"/>
+        </w:rPr>
+        <w:t>RMARKDOWN FOR ACADEMIC WRITING</w:t>
+      </w:r>
+    </w:p>
+    <w:p>
+      <w:pPr>
+        <w:rPr>
+          <w:sz w:val="20"/>
+          <w:szCs w:val="20"/>
+        </w:rPr>
+      </w:pPr>
+      <w:hyperlink r:id="rId10" w:history="1">
+        <w:r>
+          <w:rPr>
+            <w:rStyle w:val="Hyperlink"/>
+            <w:sz w:val="20"/>
+            <w:szCs w:val="20"/>
+          </w:rPr>
+          <w:t>https://rpubs.com/thealk/academic-writing</w:t>
+        </w:r>
+      </w:hyperlink>
+    </w:p>
+    <w:p>
+      <w:pPr>
+        <w:rPr>
+          <w:sz w:val="20"/>
+          <w:szCs w:val="20"/>
+        </w:rPr>
+      </w:pPr>
+      <w:r>
+        <w:rPr>
+          <w:sz w:val="20"/>
+          <w:szCs w:val="20"/>
+        </w:rPr>
+        <w:t>https://bookdown.org/thea_knowles/dissertating_rmd_presentation/</w:t>
+      </w:r>
+    </w:p>
+    <w:p>
+      <w:pPr>
+        <w:rPr>
+          <w:sz w:val="20"/>
+          <w:szCs w:val="20"/>
+        </w:rPr>
+      </w:pPr>
+      <w:r>
+        <w:rPr>
+          <w:rStyle w:val="Hyperlink"/>
+          <w:sz w:val="20"/>
+          <w:szCs w:val="20"/>
+        </w:rPr>
+        <w:t xml:space="preserve">VARIOUS RESOURCES on </w:t>
+      </w:r>
+      <w:proofErr w:type="spellStart"/>
+      <w:r>
+        <w:rPr>
+          <w:rStyle w:val="Hyperlink"/>
+          <w:sz w:val="20"/>
+          <w:szCs w:val="20"/>
+        </w:rPr>
+        <w:t>RMdon</w:t>
+      </w:r>
+      <w:proofErr w:type="spellEnd"/>
+      <w:r>
+        <w:rPr>
+          <w:rStyle w:val="Hyperlink"/>
+          <w:sz w:val="20"/>
+          <w:szCs w:val="20"/>
+        </w:rPr>
+        <w:t xml:space="preserve"> for ACADEMIC </w:t>
+      </w:r>
+      <w:hyperlink r:id="rId11" w:history="1">
+        <w:r>
+          <w:rPr>
+            <w:rStyle w:val="Hyperlink"/>
+            <w:sz w:val="20"/>
+            <w:szCs w:val="20"/>
+          </w:rPr>
+          <w:t>https://www.one-tab.com/page/d00HO6mxTTuq</w:t>
+        </w:r>
+        <w:r>
+          <w:rPr>
+            <w:rStyle w:val="Hyperlink"/>
+            <w:sz w:val="20"/>
+            <w:szCs w:val="20"/>
+          </w:rPr>
+          <w:t>o</w:t>
+        </w:r>
+        <w:r>
+          <w:rPr>
+            <w:rStyle w:val="Hyperlink"/>
+            <w:sz w:val="20"/>
+            <w:szCs w:val="20"/>
+          </w:rPr>
+          <w:t>2o</w:t>
+        </w:r>
+        <w:bookmarkStart w:id="0" w:name="_GoBack"/>
+        <w:bookmarkEnd w:id="0"/>
+        <w:r>
+          <w:rPr>
+            <w:rStyle w:val="Hyperlink"/>
+            <w:sz w:val="20"/>
+            <w:szCs w:val="20"/>
+          </w:rPr>
+          <w:t>7</w:t>
+        </w:r>
+        <w:r>
+          <w:rPr>
+            <w:rStyle w:val="Hyperlink"/>
+            <w:sz w:val="20"/>
+            <w:szCs w:val="20"/>
+          </w:rPr>
+          <w:t>aGCffQ</w:t>
         </w:r>
       </w:hyperlink>
     </w:p>
@@ -364,6 +564,13 @@
     <w:lsdException w:name="Light Shading"/>
     <w:lsdException w:name="Light List"/>
     <w:lsdException w:name="Light Grid"/>
+    <w:lsdException w:name="Medium Shading 1"/>
+    <w:lsdException w:name="Medium Shading 2"/>
+    <w:lsdException w:name="Medium List 1"/>
+    <w:lsdException w:name="Medium List 2"/>
+    <w:lsdException w:name="Medium Grid 1"/>
+    <w:lsdException w:name="Medium Grid 2"/>
+    <w:lsdException w:name="Medium Grid 3"/>
     <w:lsdException w:name="Dark List"/>
     <w:lsdException w:name="Colorful Shading"/>
     <w:lsdException w:name="Colorful List"/>

</xml_diff>